<commit_message>
Use Case Diagram + Edit aan Lokaal Toevoegen
</commit_message>
<xml_diff>
--- a/Use Cases - Lokalenchecker/Use Case (LokalenChecker) Lokaal Toevoegen.docx
+++ b/Use Cases - Lokalenchecker/Use Case (LokalenChecker) Lokaal Toevoegen.docx
@@ -30,11 +30,19 @@
                 <w:b/>
               </w:rPr>
             </w:pPr>
-            <w:r>
-              <w:rPr>
-                <w:b/>
-              </w:rPr>
-              <w:t>Use Case</w:t>
+            <w:proofErr w:type="spellStart"/>
+            <w:r>
+              <w:rPr>
+                <w:b/>
+              </w:rPr>
+              <w:t>Use</w:t>
+            </w:r>
+            <w:proofErr w:type="spellEnd"/>
+            <w:r>
+              <w:rPr>
+                <w:b/>
+              </w:rPr>
+              <w:t xml:space="preserve"> Case</w:t>
             </w:r>
           </w:p>
         </w:tc>
@@ -154,6 +162,13 @@
             </w:r>
           </w:p>
           <w:p>
+            <w:proofErr w:type="spellStart"/>
+            <w:r>
+              <w:t>Admin</w:t>
+            </w:r>
+            <w:proofErr w:type="spellEnd"/>
+          </w:p>
+          <w:p>
             <w:r>
               <w:t>Database</w:t>
             </w:r>
@@ -189,7 +204,18 @@
           </w:tcPr>
           <w:p>
             <w:r>
-              <w:t xml:space="preserve">Gebruiker is </w:t>
+              <w:t>Gebruiker</w:t>
+            </w:r>
+            <w:r>
+              <w:t xml:space="preserve"> of </w:t>
+            </w:r>
+            <w:proofErr w:type="spellStart"/>
+            <w:r>
+              <w:t>Admin</w:t>
+            </w:r>
+            <w:proofErr w:type="spellEnd"/>
+            <w:r>
+              <w:t xml:space="preserve"> is </w:t>
             </w:r>
             <w:r>
               <w:t xml:space="preserve">ingelogd </w:t>
@@ -207,6 +233,7 @@
                 <w:b/>
               </w:rPr>
             </w:pPr>
+            <w:proofErr w:type="spellStart"/>
             <w:r>
               <w:rPr>
                 <w:b/>
@@ -219,6 +246,7 @@
               </w:rPr>
               <w:t>hecked</w:t>
             </w:r>
+            <w:proofErr w:type="spellEnd"/>
           </w:p>
         </w:tc>
         <w:tc>
@@ -257,7 +285,18 @@
           </w:tcPr>
           <w:p>
             <w:r>
-              <w:t xml:space="preserve">De gebruiker wil </w:t>
+              <w:t>De gebruiker</w:t>
+            </w:r>
+            <w:r>
+              <w:t xml:space="preserve"> of </w:t>
+            </w:r>
+            <w:proofErr w:type="spellStart"/>
+            <w:r>
+              <w:t>admin</w:t>
+            </w:r>
+            <w:proofErr w:type="spellEnd"/>
+            <w:r>
+              <w:t xml:space="preserve"> wil </w:t>
             </w:r>
             <w:r>
               <w:t>gegevens van lokalen opslaan.</w:t>
@@ -412,6 +451,7 @@
                 <w:b/>
               </w:rPr>
             </w:pPr>
+            <w:proofErr w:type="spellStart"/>
             <w:r>
               <w:rPr>
                 <w:b/>
@@ -424,6 +464,7 @@
               </w:rPr>
               <w:t>hecked</w:t>
             </w:r>
+            <w:proofErr w:type="spellEnd"/>
           </w:p>
         </w:tc>
         <w:tc>

</xml_diff>